<commit_message>
ver 1.4 iseseisvad harjutused Tooted controller ja konspekt
</commit_message>
<xml_diff>
--- a/KonspektRogovski.docx
+++ b/KonspektRogovski.docx
@@ -815,6 +815,9 @@
     </w:p>
     <w:p>
       <w:r>
+        <w:rPr>
+          <w:noProof/>
+        </w:rPr>
         <w:drawing>
           <wp:inline distT="0" distB="0" distL="0" distR="0" wp14:anchorId="5382564D" wp14:editId="4A35B1EC">
             <wp:extent cx="5706271" cy="3801005"/>
@@ -863,6 +866,9 @@
     </w:p>
     <w:p>
       <w:r>
+        <w:rPr>
+          <w:noProof/>
+        </w:rPr>
         <w:drawing>
           <wp:inline distT="0" distB="0" distL="0" distR="0" wp14:anchorId="14AC6F24" wp14:editId="19634586">
             <wp:extent cx="5760720" cy="3092450"/>
@@ -905,13 +911,8 @@
         <w:pStyle w:val="Pealkiri1"/>
       </w:pPr>
       <w:r>
-        <w:t xml:space="preserve">Toode </w:t>
-      </w:r>
-      <w:proofErr w:type="spellStart"/>
-      <w:r>
-        <w:t>controller</w:t>
-      </w:r>
-      <w:proofErr w:type="spellEnd"/>
+        <w:t>Toode controller</w:t>
+      </w:r>
     </w:p>
     <w:p>
       <w:r>
@@ -921,6 +922,9 @@
         <w:br/>
       </w:r>
       <w:r>
+        <w:rPr>
+          <w:noProof/>
+        </w:rPr>
         <w:drawing>
           <wp:inline distT="0" distB="0" distL="0" distR="0" wp14:anchorId="58A14193" wp14:editId="3D5D7D45">
             <wp:extent cx="5372850" cy="819264"/>
@@ -966,25 +970,14 @@
         <w:rPr>
           <w:highlight w:val="white"/>
         </w:rPr>
-        <w:t xml:space="preserve">// GET: </w:t>
-      </w:r>
-      <w:proofErr w:type="spellStart"/>
-      <w:r>
-        <w:rPr>
-          <w:highlight w:val="white"/>
-        </w:rPr>
-        <w:t>api</w:t>
-      </w:r>
-      <w:proofErr w:type="spellEnd"/>
-      <w:r>
-        <w:rPr>
-          <w:highlight w:val="white"/>
-        </w:rPr>
-        <w:t>/toode</w:t>
-      </w:r>
-    </w:p>
-    <w:p>
-      <w:r>
+        <w:t>// GET: api/toode</w:t>
+      </w:r>
+    </w:p>
+    <w:p>
+      <w:r>
+        <w:rPr>
+          <w:noProof/>
+        </w:rPr>
         <w:drawing>
           <wp:inline distT="0" distB="0" distL="0" distR="0" wp14:anchorId="6A59ADA4" wp14:editId="0D6754BB">
             <wp:extent cx="1924319" cy="1200318"/>
@@ -1024,6 +1017,9 @@
     </w:p>
     <w:p>
       <w:r>
+        <w:rPr>
+          <w:noProof/>
+        </w:rPr>
         <w:drawing>
           <wp:inline distT="0" distB="0" distL="0" distR="0" wp14:anchorId="2DFA6B08" wp14:editId="7AE8EAC5">
             <wp:extent cx="4115374" cy="1848108"/>
@@ -1070,25 +1066,14 @@
           <w:highlight w:val="white"/>
         </w:rPr>
         <w:lastRenderedPageBreak/>
-        <w:t xml:space="preserve">// GET: </w:t>
-      </w:r>
-      <w:proofErr w:type="spellStart"/>
-      <w:r>
-        <w:rPr>
-          <w:highlight w:val="white"/>
-        </w:rPr>
-        <w:t>api</w:t>
-      </w:r>
-      <w:proofErr w:type="spellEnd"/>
-      <w:r>
-        <w:rPr>
-          <w:highlight w:val="white"/>
-        </w:rPr>
-        <w:t>/toode/suurenda-hinda</w:t>
-      </w:r>
-    </w:p>
-    <w:p>
-      <w:r>
+        <w:t>// GET: api/toode/suurenda-hinda</w:t>
+      </w:r>
+    </w:p>
+    <w:p>
+      <w:r>
+        <w:rPr>
+          <w:noProof/>
+        </w:rPr>
         <w:drawing>
           <wp:inline distT="0" distB="0" distL="0" distR="0" wp14:anchorId="69141401" wp14:editId="4250622C">
             <wp:extent cx="2772162" cy="1438476"/>
@@ -1128,6 +1113,9 @@
     </w:p>
     <w:p>
       <w:r>
+        <w:rPr>
+          <w:noProof/>
+        </w:rPr>
         <w:drawing>
           <wp:inline distT="0" distB="0" distL="0" distR="0" wp14:anchorId="6F518E61" wp14:editId="26D01780">
             <wp:extent cx="5344271" cy="1733792"/>
@@ -1173,25 +1161,14 @@
         <w:rPr>
           <w:highlight w:val="white"/>
         </w:rPr>
-        <w:t xml:space="preserve">// GET: </w:t>
-      </w:r>
-      <w:proofErr w:type="spellStart"/>
-      <w:r>
-        <w:rPr>
-          <w:highlight w:val="white"/>
-        </w:rPr>
-        <w:t>api</w:t>
-      </w:r>
-      <w:proofErr w:type="spellEnd"/>
-      <w:r>
-        <w:rPr>
-          <w:highlight w:val="white"/>
-        </w:rPr>
-        <w:t>/toode/muuda-aktiivsust</w:t>
-      </w:r>
-    </w:p>
-    <w:p>
-      <w:r>
+        <w:t>// GET: api/toode/muuda-aktiivsust</w:t>
+      </w:r>
+    </w:p>
+    <w:p>
+      <w:r>
+        <w:rPr>
+          <w:noProof/>
+        </w:rPr>
         <w:drawing>
           <wp:inline distT="0" distB="0" distL="0" distR="0" wp14:anchorId="5627C95A" wp14:editId="4F647349">
             <wp:extent cx="3124636" cy="1333686"/>
@@ -1231,6 +1208,9 @@
     </w:p>
     <w:p>
       <w:r>
+        <w:rPr>
+          <w:noProof/>
+        </w:rPr>
         <w:drawing>
           <wp:inline distT="0" distB="0" distL="0" distR="0" wp14:anchorId="74046811" wp14:editId="68194C22">
             <wp:extent cx="5277587" cy="1733792"/>
@@ -1276,25 +1256,14 @@
         <w:rPr>
           <w:highlight w:val="white"/>
         </w:rPr>
-        <w:t xml:space="preserve">// GET: </w:t>
-      </w:r>
-      <w:proofErr w:type="spellStart"/>
-      <w:r>
-        <w:rPr>
-          <w:highlight w:val="white"/>
-        </w:rPr>
-        <w:t>api</w:t>
-      </w:r>
-      <w:proofErr w:type="spellEnd"/>
-      <w:r>
-        <w:rPr>
-          <w:highlight w:val="white"/>
-        </w:rPr>
-        <w:t>/toode/muuda-nimi/{nimi}</w:t>
-      </w:r>
-    </w:p>
-    <w:p>
-      <w:r>
+        <w:t>// GET: api/toode/muuda-nimi/{nimi}</w:t>
+      </w:r>
+    </w:p>
+    <w:p>
+      <w:r>
+        <w:rPr>
+          <w:noProof/>
+        </w:rPr>
         <w:drawing>
           <wp:inline distT="0" distB="0" distL="0" distR="0" wp14:anchorId="32D9B548" wp14:editId="650C485F">
             <wp:extent cx="2819794" cy="1352739"/>
@@ -1334,6 +1303,9 @@
     </w:p>
     <w:p>
       <w:r>
+        <w:rPr>
+          <w:noProof/>
+        </w:rPr>
         <w:lastRenderedPageBreak/>
         <w:drawing>
           <wp:inline distT="0" distB="0" distL="0" distR="0" wp14:anchorId="73BD2915" wp14:editId="3ADE0A88">
@@ -1381,25 +1353,14 @@
         <w:rPr>
           <w:highlight w:val="white"/>
         </w:rPr>
-        <w:t xml:space="preserve">// GET: </w:t>
-      </w:r>
-      <w:proofErr w:type="spellStart"/>
-      <w:r>
-        <w:rPr>
-          <w:highlight w:val="white"/>
-        </w:rPr>
-        <w:t>api</w:t>
-      </w:r>
-      <w:proofErr w:type="spellEnd"/>
-      <w:r>
-        <w:rPr>
-          <w:highlight w:val="white"/>
-        </w:rPr>
-        <w:t>/toode/muuda-hinda/{kordaja}</w:t>
-      </w:r>
-    </w:p>
-    <w:p>
-      <w:r>
+        <w:t>// GET: api/toode/muuda-hinda/{kordaja}</w:t>
+      </w:r>
+    </w:p>
+    <w:p>
+      <w:r>
+        <w:rPr>
+          <w:noProof/>
+        </w:rPr>
         <w:drawing>
           <wp:inline distT="0" distB="0" distL="0" distR="0" wp14:anchorId="31F11D92" wp14:editId="0A083C17">
             <wp:extent cx="2981741" cy="1352739"/>
@@ -1439,6 +1400,9 @@
     </w:p>
     <w:p>
       <w:r>
+        <w:rPr>
+          <w:noProof/>
+        </w:rPr>
         <w:drawing>
           <wp:inline distT="0" distB="0" distL="0" distR="0" wp14:anchorId="6AB94F8F" wp14:editId="622E007B">
             <wp:extent cx="5344271" cy="1771897"/>
@@ -1464,6 +1428,336 @@
                     <a:xfrm>
                       <a:off x="0" y="0"/>
                       <a:ext cx="5344271" cy="1771897"/>
+                    </a:xfrm>
+                    <a:prstGeom prst="rect">
+                      <a:avLst/>
+                    </a:prstGeom>
+                  </pic:spPr>
+                </pic:pic>
+              </a:graphicData>
+            </a:graphic>
+          </wp:inline>
+        </w:drawing>
+      </w:r>
+    </w:p>
+    <w:p>
+      <w:pPr>
+        <w:pStyle w:val="Pealkiri1"/>
+      </w:pPr>
+      <w:r>
+        <w:t>TootedControler</w:t>
+      </w:r>
+    </w:p>
+    <w:p>
+      <w:r>
+        <w:drawing>
+          <wp:inline distT="0" distB="0" distL="0" distR="0" wp14:anchorId="348B151D" wp14:editId="56B5D2EC">
+            <wp:extent cx="4163006" cy="1286054"/>
+            <wp:effectExtent l="0" t="0" r="9525" b="9525"/>
+            <wp:docPr id="33" name="Pilt 33"/>
+            <wp:cNvGraphicFramePr>
+              <a:graphicFrameLocks xmlns:a="http://schemas.openxmlformats.org/drawingml/2006/main" noChangeAspect="1"/>
+            </wp:cNvGraphicFramePr>
+            <a:graphic xmlns:a="http://schemas.openxmlformats.org/drawingml/2006/main">
+              <a:graphicData uri="http://schemas.openxmlformats.org/drawingml/2006/picture">
+                <pic:pic xmlns:pic="http://schemas.openxmlformats.org/drawingml/2006/picture">
+                  <pic:nvPicPr>
+                    <pic:cNvPr id="1" name=""/>
+                    <pic:cNvPicPr/>
+                  </pic:nvPicPr>
+                  <pic:blipFill>
+                    <a:blip r:embed="rId36"/>
+                    <a:stretch>
+                      <a:fillRect/>
+                    </a:stretch>
+                  </pic:blipFill>
+                  <pic:spPr>
+                    <a:xfrm>
+                      <a:off x="0" y="0"/>
+                      <a:ext cx="4163006" cy="1286054"/>
+                    </a:xfrm>
+                    <a:prstGeom prst="rect">
+                      <a:avLst/>
+                    </a:prstGeom>
+                  </pic:spPr>
+                </pic:pic>
+              </a:graphicData>
+            </a:graphic>
+          </wp:inline>
+        </w:drawing>
+      </w:r>
+    </w:p>
+    <w:p/>
+    <w:p>
+      <w:r>
+        <w:lastRenderedPageBreak/>
+        <w:drawing>
+          <wp:inline distT="0" distB="0" distL="0" distR="0" wp14:anchorId="03F9C2F5" wp14:editId="1FB8EB4D">
+            <wp:extent cx="1914792" cy="1228896"/>
+            <wp:effectExtent l="0" t="0" r="9525" b="9525"/>
+            <wp:docPr id="34" name="Pilt 34"/>
+            <wp:cNvGraphicFramePr>
+              <a:graphicFrameLocks xmlns:a="http://schemas.openxmlformats.org/drawingml/2006/main" noChangeAspect="1"/>
+            </wp:cNvGraphicFramePr>
+            <a:graphic xmlns:a="http://schemas.openxmlformats.org/drawingml/2006/main">
+              <a:graphicData uri="http://schemas.openxmlformats.org/drawingml/2006/picture">
+                <pic:pic xmlns:pic="http://schemas.openxmlformats.org/drawingml/2006/picture">
+                  <pic:nvPicPr>
+                    <pic:cNvPr id="1" name=""/>
+                    <pic:cNvPicPr/>
+                  </pic:nvPicPr>
+                  <pic:blipFill>
+                    <a:blip r:embed="rId37"/>
+                    <a:stretch>
+                      <a:fillRect/>
+                    </a:stretch>
+                  </pic:blipFill>
+                  <pic:spPr>
+                    <a:xfrm>
+                      <a:off x="0" y="0"/>
+                      <a:ext cx="1914792" cy="1228896"/>
+                    </a:xfrm>
+                    <a:prstGeom prst="rect">
+                      <a:avLst/>
+                    </a:prstGeom>
+                  </pic:spPr>
+                </pic:pic>
+              </a:graphicData>
+            </a:graphic>
+          </wp:inline>
+        </w:drawing>
+      </w:r>
+    </w:p>
+    <w:p/>
+    <w:p>
+      <w:r>
+        <w:drawing>
+          <wp:inline distT="0" distB="0" distL="0" distR="0" wp14:anchorId="66BBD4FE" wp14:editId="4EE70DF5">
+            <wp:extent cx="2800741" cy="1343212"/>
+            <wp:effectExtent l="0" t="0" r="0" b="0"/>
+            <wp:docPr id="35" name="Pilt 35"/>
+            <wp:cNvGraphicFramePr>
+              <a:graphicFrameLocks xmlns:a="http://schemas.openxmlformats.org/drawingml/2006/main" noChangeAspect="1"/>
+            </wp:cNvGraphicFramePr>
+            <a:graphic xmlns:a="http://schemas.openxmlformats.org/drawingml/2006/main">
+              <a:graphicData uri="http://schemas.openxmlformats.org/drawingml/2006/picture">
+                <pic:pic xmlns:pic="http://schemas.openxmlformats.org/drawingml/2006/picture">
+                  <pic:nvPicPr>
+                    <pic:cNvPr id="1" name=""/>
+                    <pic:cNvPicPr/>
+                  </pic:nvPicPr>
+                  <pic:blipFill>
+                    <a:blip r:embed="rId38"/>
+                    <a:stretch>
+                      <a:fillRect/>
+                    </a:stretch>
+                  </pic:blipFill>
+                  <pic:spPr>
+                    <a:xfrm>
+                      <a:off x="0" y="0"/>
+                      <a:ext cx="2800741" cy="1343212"/>
+                    </a:xfrm>
+                    <a:prstGeom prst="rect">
+                      <a:avLst/>
+                    </a:prstGeom>
+                  </pic:spPr>
+                </pic:pic>
+              </a:graphicData>
+            </a:graphic>
+          </wp:inline>
+        </w:drawing>
+      </w:r>
+    </w:p>
+    <w:p/>
+    <w:p>
+      <w:r>
+        <w:drawing>
+          <wp:inline distT="0" distB="0" distL="0" distR="0" wp14:anchorId="4A8C5A26" wp14:editId="056B3781">
+            <wp:extent cx="2810267" cy="1314633"/>
+            <wp:effectExtent l="0" t="0" r="9525" b="0"/>
+            <wp:docPr id="36" name="Pilt 36"/>
+            <wp:cNvGraphicFramePr>
+              <a:graphicFrameLocks xmlns:a="http://schemas.openxmlformats.org/drawingml/2006/main" noChangeAspect="1"/>
+            </wp:cNvGraphicFramePr>
+            <a:graphic xmlns:a="http://schemas.openxmlformats.org/drawingml/2006/main">
+              <a:graphicData uri="http://schemas.openxmlformats.org/drawingml/2006/picture">
+                <pic:pic xmlns:pic="http://schemas.openxmlformats.org/drawingml/2006/picture">
+                  <pic:nvPicPr>
+                    <pic:cNvPr id="1" name=""/>
+                    <pic:cNvPicPr/>
+                  </pic:nvPicPr>
+                  <pic:blipFill>
+                    <a:blip r:embed="rId39"/>
+                    <a:stretch>
+                      <a:fillRect/>
+                    </a:stretch>
+                  </pic:blipFill>
+                  <pic:spPr>
+                    <a:xfrm>
+                      <a:off x="0" y="0"/>
+                      <a:ext cx="2810267" cy="1314633"/>
+                    </a:xfrm>
+                    <a:prstGeom prst="rect">
+                      <a:avLst/>
+                    </a:prstGeom>
+                  </pic:spPr>
+                </pic:pic>
+              </a:graphicData>
+            </a:graphic>
+          </wp:inline>
+        </w:drawing>
+      </w:r>
+    </w:p>
+    <w:p/>
+    <w:p>
+      <w:r>
+        <w:drawing>
+          <wp:inline distT="0" distB="0" distL="0" distR="0" wp14:anchorId="257745DC" wp14:editId="6BBFBF9E">
+            <wp:extent cx="5315692" cy="1552792"/>
+            <wp:effectExtent l="0" t="0" r="0" b="9525"/>
+            <wp:docPr id="37" name="Pilt 37"/>
+            <wp:cNvGraphicFramePr>
+              <a:graphicFrameLocks xmlns:a="http://schemas.openxmlformats.org/drawingml/2006/main" noChangeAspect="1"/>
+            </wp:cNvGraphicFramePr>
+            <a:graphic xmlns:a="http://schemas.openxmlformats.org/drawingml/2006/main">
+              <a:graphicData uri="http://schemas.openxmlformats.org/drawingml/2006/picture">
+                <pic:pic xmlns:pic="http://schemas.openxmlformats.org/drawingml/2006/picture">
+                  <pic:nvPicPr>
+                    <pic:cNvPr id="1" name=""/>
+                    <pic:cNvPicPr/>
+                  </pic:nvPicPr>
+                  <pic:blipFill>
+                    <a:blip r:embed="rId40"/>
+                    <a:stretch>
+                      <a:fillRect/>
+                    </a:stretch>
+                  </pic:blipFill>
+                  <pic:spPr>
+                    <a:xfrm>
+                      <a:off x="0" y="0"/>
+                      <a:ext cx="5315692" cy="1552792"/>
+                    </a:xfrm>
+                    <a:prstGeom prst="rect">
+                      <a:avLst/>
+                    </a:prstGeom>
+                  </pic:spPr>
+                </pic:pic>
+              </a:graphicData>
+            </a:graphic>
+          </wp:inline>
+        </w:drawing>
+      </w:r>
+    </w:p>
+    <w:p/>
+    <w:p>
+      <w:r>
+        <w:drawing>
+          <wp:inline distT="0" distB="0" distL="0" distR="0" wp14:anchorId="58038B90" wp14:editId="5F9E7AA2">
+            <wp:extent cx="5760720" cy="979170"/>
+            <wp:effectExtent l="0" t="0" r="0" b="0"/>
+            <wp:docPr id="38" name="Pilt 38"/>
+            <wp:cNvGraphicFramePr>
+              <a:graphicFrameLocks xmlns:a="http://schemas.openxmlformats.org/drawingml/2006/main" noChangeAspect="1"/>
+            </wp:cNvGraphicFramePr>
+            <a:graphic xmlns:a="http://schemas.openxmlformats.org/drawingml/2006/main">
+              <a:graphicData uri="http://schemas.openxmlformats.org/drawingml/2006/picture">
+                <pic:pic xmlns:pic="http://schemas.openxmlformats.org/drawingml/2006/picture">
+                  <pic:nvPicPr>
+                    <pic:cNvPr id="1" name=""/>
+                    <pic:cNvPicPr/>
+                  </pic:nvPicPr>
+                  <pic:blipFill>
+                    <a:blip r:embed="rId41"/>
+                    <a:stretch>
+                      <a:fillRect/>
+                    </a:stretch>
+                  </pic:blipFill>
+                  <pic:spPr>
+                    <a:xfrm>
+                      <a:off x="0" y="0"/>
+                      <a:ext cx="5760720" cy="979170"/>
+                    </a:xfrm>
+                    <a:prstGeom prst="rect">
+                      <a:avLst/>
+                    </a:prstGeom>
+                  </pic:spPr>
+                </pic:pic>
+              </a:graphicData>
+            </a:graphic>
+          </wp:inline>
+        </w:drawing>
+      </w:r>
+    </w:p>
+    <w:p/>
+    <w:p/>
+    <w:p>
+      <w:r>
+        <w:lastRenderedPageBreak/>
+        <w:drawing>
+          <wp:inline distT="0" distB="0" distL="0" distR="0" wp14:anchorId="6DBA54FB" wp14:editId="205B02BE">
+            <wp:extent cx="3905795" cy="1819529"/>
+            <wp:effectExtent l="0" t="0" r="0" b="9525"/>
+            <wp:docPr id="39" name="Pilt 39"/>
+            <wp:cNvGraphicFramePr>
+              <a:graphicFrameLocks xmlns:a="http://schemas.openxmlformats.org/drawingml/2006/main" noChangeAspect="1"/>
+            </wp:cNvGraphicFramePr>
+            <a:graphic xmlns:a="http://schemas.openxmlformats.org/drawingml/2006/main">
+              <a:graphicData uri="http://schemas.openxmlformats.org/drawingml/2006/picture">
+                <pic:pic xmlns:pic="http://schemas.openxmlformats.org/drawingml/2006/picture">
+                  <pic:nvPicPr>
+                    <pic:cNvPr id="1" name=""/>
+                    <pic:cNvPicPr/>
+                  </pic:nvPicPr>
+                  <pic:blipFill>
+                    <a:blip r:embed="rId42"/>
+                    <a:stretch>
+                      <a:fillRect/>
+                    </a:stretch>
+                  </pic:blipFill>
+                  <pic:spPr>
+                    <a:xfrm>
+                      <a:off x="0" y="0"/>
+                      <a:ext cx="3905795" cy="1819529"/>
+                    </a:xfrm>
+                    <a:prstGeom prst="rect">
+                      <a:avLst/>
+                    </a:prstGeom>
+                  </pic:spPr>
+                </pic:pic>
+              </a:graphicData>
+            </a:graphic>
+          </wp:inline>
+        </w:drawing>
+      </w:r>
+    </w:p>
+    <w:p/>
+    <w:p>
+      <w:r>
+        <w:drawing>
+          <wp:inline distT="0" distB="0" distL="0" distR="0" wp14:anchorId="08AAAA32" wp14:editId="165006D3">
+            <wp:extent cx="3581900" cy="2095792"/>
+            <wp:effectExtent l="0" t="0" r="0" b="0"/>
+            <wp:docPr id="41" name="Pilt 41"/>
+            <wp:cNvGraphicFramePr>
+              <a:graphicFrameLocks xmlns:a="http://schemas.openxmlformats.org/drawingml/2006/main" noChangeAspect="1"/>
+            </wp:cNvGraphicFramePr>
+            <a:graphic xmlns:a="http://schemas.openxmlformats.org/drawingml/2006/main">
+              <a:graphicData uri="http://schemas.openxmlformats.org/drawingml/2006/picture">
+                <pic:pic xmlns:pic="http://schemas.openxmlformats.org/drawingml/2006/picture">
+                  <pic:nvPicPr>
+                    <pic:cNvPr id="1" name=""/>
+                    <pic:cNvPicPr/>
+                  </pic:nvPicPr>
+                  <pic:blipFill>
+                    <a:blip r:embed="rId43"/>
+                    <a:stretch>
+                      <a:fillRect/>
+                    </a:stretch>
+                  </pic:blipFill>
+                  <pic:spPr>
+                    <a:xfrm>
+                      <a:off x="0" y="0"/>
+                      <a:ext cx="3581900" cy="2095792"/>
                     </a:xfrm>
                     <a:prstGeom prst="rect">
                       <a:avLst/>

</xml_diff>